<commit_message>
update Tool and Tech
</commit_message>
<xml_diff>
--- a/Project Plan.docx
+++ b/Project Plan.docx
@@ -55,13 +55,7 @@
     </w:p>
     <w:p>
       <w:r>
-        <w:t xml:space="preserve">The project when developed will considerably assist users in everyday routine by automation the process. More importantly, it will present more alternatives to managing grocery stocks. By simplify the process and provide statistical information, it will reduce meal preparation time, promote a healthy selection of grocery, which can lead to more home cooking meals ratio than fast food. Overall, the project if successful may provide a positive impact on </w:t>
-      </w:r>
-      <w:r>
-        <w:t>user’s</w:t>
-      </w:r>
-      <w:r>
-        <w:t xml:space="preserve"> diet and lifestyle.</w:t>
+        <w:t>The project when developed will considerably assist users in everyday routine by automation the process. More importantly, it will present more alternatives to managing grocery stocks. By simplify the process and provide statistical information, it will reduce meal preparation time, promote a healthy selection of grocery, which can lead to more home cooking meals ratio than fast food. Overall, the project if successful may provide a positive impact on user’s diet and lifestyle.</w:t>
       </w:r>
     </w:p>
     <w:p>
@@ -428,6 +422,9 @@
       <w:r>
         <w:t>Tools and Technology</w:t>
       </w:r>
+      <w:r>
+        <w:t xml:space="preserve"> (update 07/05/19)</w:t>
+      </w:r>
     </w:p>
     <w:p>
       <w:r>
@@ -439,19 +436,21 @@
         <w:pStyle w:val="ListParagraph"/>
         <w:numPr>
           <w:ilvl w:val="0"/>
-          <w:numId w:val="2"/>
+          <w:numId w:val="6"/>
         </w:numPr>
-      </w:pPr>
-      <w:r>
-        <w:t xml:space="preserve">Any Java integrated development environment such as Eclipse. Java is indeed a programming language of choice for this </w:t>
-      </w:r>
-      <w:proofErr w:type="gramStart"/>
-      <w:r>
-        <w:t>particular project</w:t>
-      </w:r>
-      <w:proofErr w:type="gramEnd"/>
-      <w:r>
-        <w:t xml:space="preserve"> because of its ability to be deployed on multiple platforms. This IDE is the primary application for the project's development.</w:t>
+        <w:spacing w:line="256" w:lineRule="auto"/>
+        <w:rPr>
+          <w:lang w:val="en-US"/>
+        </w:rPr>
+      </w:pPr>
+      <w:r>
+        <w:rPr>
+          <w:lang w:val="en-US"/>
+        </w:rPr>
+        <w:t xml:space="preserve">Java SDK 11 on any IDE (free Eclipse 4.11 is recommended for its extensive plug-in and customizable). Java is the programming language of choice because </w:t>
+      </w:r>
+      <w:r>
+        <w:t>of its ability to be deployed on multiple platforms.</w:t>
       </w:r>
     </w:p>
     <w:p>
@@ -459,11 +458,18 @@
         <w:pStyle w:val="ListParagraph"/>
         <w:numPr>
           <w:ilvl w:val="0"/>
-          <w:numId w:val="2"/>
+          <w:numId w:val="6"/>
         </w:numPr>
-      </w:pPr>
-      <w:r>
-        <w:t>A GitHub repository will be used for version control and enabling team collaboration.</w:t>
+        <w:spacing w:line="256" w:lineRule="auto"/>
+        <w:rPr>
+          <w:lang w:val="en-US"/>
+        </w:rPr>
+      </w:pPr>
+      <w:r>
+        <w:rPr>
+          <w:lang w:val="en-US"/>
+        </w:rPr>
+        <w:t>A free GitHub repository for collaboration and version control.</w:t>
       </w:r>
     </w:p>
     <w:p>
@@ -471,71 +477,163 @@
         <w:pStyle w:val="ListParagraph"/>
         <w:numPr>
           <w:ilvl w:val="0"/>
-          <w:numId w:val="2"/>
+          <w:numId w:val="6"/>
         </w:numPr>
-      </w:pPr>
-      <w:r>
-        <w:t xml:space="preserve">For hardware component, a </w:t>
-      </w:r>
-      <w:proofErr w:type="spellStart"/>
-      <w:r>
-        <w:t>RaspberryPi</w:t>
-      </w:r>
-      <w:proofErr w:type="spellEnd"/>
-      <w:r>
-        <w:t xml:space="preserve"> board with a touchscreen attached by GPIO ports, which all being put inside an enclosure to protect the unit from external damage. This device will be installed with a lightweight operating system namely Raspbian Stretch Lite or RISC OS to be operational.</w:t>
-      </w:r>
-    </w:p>
-    <w:p>
-      <w:pPr>
-        <w:pStyle w:val="Heading2"/>
-      </w:pPr>
-      <w:r>
-        <w:t>Testing</w:t>
-      </w:r>
-    </w:p>
-    <w:p>
-      <w:r>
-        <w:t>--- In Progress --</w:t>
-      </w:r>
-    </w:p>
-    <w:p>
-      <w:pPr>
-        <w:pStyle w:val="Heading2"/>
-      </w:pPr>
-      <w:r>
-        <w:t>Timeframe</w:t>
-      </w:r>
-    </w:p>
-    <w:p>
-      <w:r>
-        <w:t xml:space="preserve">--- In Progress </w:t>
-      </w:r>
-      <w:r>
-        <w:t>–</w:t>
-      </w:r>
-    </w:p>
-    <w:p>
-      <w:pPr>
-        <w:pStyle w:val="Heading2"/>
-      </w:pPr>
-      <w:r>
-        <w:t>Risks</w:t>
-      </w:r>
-    </w:p>
-    <w:p>
-      <w:r>
-        <w:t>--- In Progress --</w:t>
+        <w:spacing w:line="256" w:lineRule="auto"/>
+        <w:rPr>
+          <w:lang w:val="en-US"/>
+        </w:rPr>
+      </w:pPr>
+      <w:r>
+        <w:rPr>
+          <w:lang w:val="en-US"/>
+        </w:rPr>
+        <w:t>Adobe XD (free licens</w:t>
       </w:r>
       <w:bookmarkStart w:id="0" w:name="_GoBack"/>
       <w:bookmarkEnd w:id="0"/>
-    </w:p>
+      <w:r>
+        <w:rPr>
+          <w:lang w:val="en-US"/>
+        </w:rPr>
+        <w:t>e) for prototype making.</w:t>
+      </w:r>
+    </w:p>
+    <w:p>
+      <w:pPr>
+        <w:pStyle w:val="ListParagraph"/>
+        <w:numPr>
+          <w:ilvl w:val="0"/>
+          <w:numId w:val="6"/>
+        </w:numPr>
+        <w:spacing w:line="256" w:lineRule="auto"/>
+        <w:rPr>
+          <w:lang w:val="en-US"/>
+        </w:rPr>
+      </w:pPr>
+      <w:r>
+        <w:rPr>
+          <w:lang w:val="en-US"/>
+        </w:rPr>
+        <w:t xml:space="preserve">Microsoft 365 subscription license (can get for free with student email) including: </w:t>
+      </w:r>
+    </w:p>
+    <w:p>
+      <w:pPr>
+        <w:pStyle w:val="ListParagraph"/>
+        <w:numPr>
+          <w:ilvl w:val="1"/>
+          <w:numId w:val="6"/>
+        </w:numPr>
+        <w:spacing w:line="256" w:lineRule="auto"/>
+        <w:rPr>
+          <w:lang w:val="en-US"/>
+        </w:rPr>
+      </w:pPr>
+      <w:r>
+        <w:rPr>
+          <w:lang w:val="en-US"/>
+        </w:rPr>
+        <w:t>Microsoft Words for documentations.</w:t>
+      </w:r>
+    </w:p>
+    <w:p>
+      <w:pPr>
+        <w:pStyle w:val="ListParagraph"/>
+        <w:numPr>
+          <w:ilvl w:val="1"/>
+          <w:numId w:val="6"/>
+        </w:numPr>
+        <w:spacing w:line="256" w:lineRule="auto"/>
+      </w:pPr>
+      <w:r>
+        <w:rPr>
+          <w:lang w:val="en-US"/>
+        </w:rPr>
+        <w:t>Microsoft PowerPoint for presentation.</w:t>
+      </w:r>
+    </w:p>
+    <w:p>
+      <w:pPr>
+        <w:pStyle w:val="ListParagraph"/>
+        <w:numPr>
+          <w:ilvl w:val="1"/>
+          <w:numId w:val="6"/>
+        </w:numPr>
+        <w:spacing w:line="256" w:lineRule="auto"/>
+      </w:pPr>
+      <w:r>
+        <w:rPr>
+          <w:lang w:val="en-US"/>
+        </w:rPr>
+        <w:t xml:space="preserve">Microsoft Access for database creation and handling. </w:t>
+      </w:r>
+    </w:p>
+    <w:p>
+      <w:pPr>
+        <w:pStyle w:val="ListParagraph"/>
+        <w:numPr>
+          <w:ilvl w:val="0"/>
+          <w:numId w:val="6"/>
+        </w:numPr>
+        <w:spacing w:line="256" w:lineRule="auto"/>
+        <w:rPr>
+          <w:lang w:val="en-US"/>
+        </w:rPr>
+      </w:pPr>
+      <w:r>
+        <w:t>For hardware component, a RaspberryPi3 board with a touchscreen attached by GPIO ports, which all being put inside an enclosure to protect the unit from external damage. This device will be installed with a lightweight operating system like Raspbian Stretch Lite or RISC OS to be operational.</w:t>
+      </w:r>
+    </w:p>
+    <w:p/>
     <w:p>
       <w:pPr>
         <w:pStyle w:val="Heading2"/>
       </w:pPr>
       <w:r>
+        <w:t>Testing</w:t>
+      </w:r>
+    </w:p>
+    <w:p>
+      <w:r>
+        <w:t>--- In Progress --</w:t>
+      </w:r>
+    </w:p>
+    <w:p>
+      <w:pPr>
+        <w:pStyle w:val="Heading2"/>
+      </w:pPr>
+      <w:r>
         <w:lastRenderedPageBreak/>
+        <w:t>Timeframe</w:t>
+      </w:r>
+    </w:p>
+    <w:p>
+      <w:r>
+        <w:t xml:space="preserve">--- In Progress </w:t>
+      </w:r>
+      <w:r>
+        <w:t>–</w:t>
+      </w:r>
+    </w:p>
+    <w:p>
+      <w:pPr>
+        <w:pStyle w:val="Heading2"/>
+      </w:pPr>
+      <w:r>
+        <w:t>Risks</w:t>
+      </w:r>
+    </w:p>
+    <w:p>
+      <w:r>
+        <w:t>--- In Progress --</w:t>
+      </w:r>
+    </w:p>
+    <w:p>
+      <w:pPr>
+        <w:pStyle w:val="Heading2"/>
+      </w:pPr>
+      <w:r>
         <w:t>Group processes and communications</w:t>
       </w:r>
     </w:p>
@@ -902,6 +1000,118 @@
     </w:lvl>
   </w:abstractNum>
   <w:abstractNum w:abstractNumId="3" w15:restartNumberingAfterBreak="0">
+    <w:nsid w:val="71063E85"/>
+    <w:multiLevelType w:val="hybridMultilevel"/>
+    <w:tmpl w:val="459A9622"/>
+    <w:lvl w:ilvl="0" w:tplc="2D7AE882">
+      <w:numFmt w:val="bullet"/>
+      <w:lvlText w:val="-"/>
+      <w:lvlJc w:val="left"/>
+      <w:pPr>
+        <w:ind w:left="720" w:hanging="360"/>
+      </w:pPr>
+      <w:rPr>
+        <w:rFonts w:ascii="Calibri" w:eastAsiaTheme="minorHAnsi" w:hAnsi="Calibri" w:cs="Calibri" w:hint="default"/>
+      </w:rPr>
+    </w:lvl>
+    <w:lvl w:ilvl="1" w:tplc="0C090003">
+      <w:start w:val="1"/>
+      <w:numFmt w:val="bullet"/>
+      <w:lvlText w:val="o"/>
+      <w:lvlJc w:val="left"/>
+      <w:pPr>
+        <w:ind w:left="1440" w:hanging="360"/>
+      </w:pPr>
+      <w:rPr>
+        <w:rFonts w:ascii="Courier New" w:hAnsi="Courier New" w:cs="Courier New" w:hint="default"/>
+      </w:rPr>
+    </w:lvl>
+    <w:lvl w:ilvl="2" w:tplc="0C090005">
+      <w:start w:val="1"/>
+      <w:numFmt w:val="bullet"/>
+      <w:lvlText w:val=""/>
+      <w:lvlJc w:val="left"/>
+      <w:pPr>
+        <w:ind w:left="2160" w:hanging="360"/>
+      </w:pPr>
+      <w:rPr>
+        <w:rFonts w:ascii="Wingdings" w:hAnsi="Wingdings" w:hint="default"/>
+      </w:rPr>
+    </w:lvl>
+    <w:lvl w:ilvl="3" w:tplc="0C090001">
+      <w:start w:val="1"/>
+      <w:numFmt w:val="bullet"/>
+      <w:lvlText w:val=""/>
+      <w:lvlJc w:val="left"/>
+      <w:pPr>
+        <w:ind w:left="2880" w:hanging="360"/>
+      </w:pPr>
+      <w:rPr>
+        <w:rFonts w:ascii="Symbol" w:hAnsi="Symbol" w:hint="default"/>
+      </w:rPr>
+    </w:lvl>
+    <w:lvl w:ilvl="4" w:tplc="0C090003">
+      <w:start w:val="1"/>
+      <w:numFmt w:val="bullet"/>
+      <w:lvlText w:val="o"/>
+      <w:lvlJc w:val="left"/>
+      <w:pPr>
+        <w:ind w:left="3600" w:hanging="360"/>
+      </w:pPr>
+      <w:rPr>
+        <w:rFonts w:ascii="Courier New" w:hAnsi="Courier New" w:cs="Courier New" w:hint="default"/>
+      </w:rPr>
+    </w:lvl>
+    <w:lvl w:ilvl="5" w:tplc="0C090005">
+      <w:start w:val="1"/>
+      <w:numFmt w:val="bullet"/>
+      <w:lvlText w:val=""/>
+      <w:lvlJc w:val="left"/>
+      <w:pPr>
+        <w:ind w:left="4320" w:hanging="360"/>
+      </w:pPr>
+      <w:rPr>
+        <w:rFonts w:ascii="Wingdings" w:hAnsi="Wingdings" w:hint="default"/>
+      </w:rPr>
+    </w:lvl>
+    <w:lvl w:ilvl="6" w:tplc="0C090001">
+      <w:start w:val="1"/>
+      <w:numFmt w:val="bullet"/>
+      <w:lvlText w:val=""/>
+      <w:lvlJc w:val="left"/>
+      <w:pPr>
+        <w:ind w:left="5040" w:hanging="360"/>
+      </w:pPr>
+      <w:rPr>
+        <w:rFonts w:ascii="Symbol" w:hAnsi="Symbol" w:hint="default"/>
+      </w:rPr>
+    </w:lvl>
+    <w:lvl w:ilvl="7" w:tplc="0C090003">
+      <w:start w:val="1"/>
+      <w:numFmt w:val="bullet"/>
+      <w:lvlText w:val="o"/>
+      <w:lvlJc w:val="left"/>
+      <w:pPr>
+        <w:ind w:left="5760" w:hanging="360"/>
+      </w:pPr>
+      <w:rPr>
+        <w:rFonts w:ascii="Courier New" w:hAnsi="Courier New" w:cs="Courier New" w:hint="default"/>
+      </w:rPr>
+    </w:lvl>
+    <w:lvl w:ilvl="8" w:tplc="0C090005">
+      <w:start w:val="1"/>
+      <w:numFmt w:val="bullet"/>
+      <w:lvlText w:val=""/>
+      <w:lvlJc w:val="left"/>
+      <w:pPr>
+        <w:ind w:left="6480" w:hanging="360"/>
+      </w:pPr>
+      <w:rPr>
+        <w:rFonts w:ascii="Wingdings" w:hAnsi="Wingdings" w:hint="default"/>
+      </w:rPr>
+    </w:lvl>
+  </w:abstractNum>
+  <w:abstractNum w:abstractNumId="4" w15:restartNumberingAfterBreak="0">
     <w:nsid w:val="717D17A8"/>
     <w:multiLevelType w:val="hybridMultilevel"/>
     <w:tmpl w:val="7C9A88B8"/>
@@ -1014,7 +1224,7 @@
       </w:rPr>
     </w:lvl>
   </w:abstractNum>
-  <w:abstractNum w:abstractNumId="4" w15:restartNumberingAfterBreak="0">
+  <w:abstractNum w:abstractNumId="5" w15:restartNumberingAfterBreak="0">
     <w:nsid w:val="7FCB7600"/>
     <w:multiLevelType w:val="hybridMultilevel"/>
     <w:tmpl w:val="845C3538"/>
@@ -1128,10 +1338,10 @@
     </w:lvl>
   </w:abstractNum>
   <w:num w:numId="1">
-    <w:abstractNumId w:val="4"/>
+    <w:abstractNumId w:val="5"/>
   </w:num>
   <w:num w:numId="2">
-    <w:abstractNumId w:val="3"/>
+    <w:abstractNumId w:val="4"/>
   </w:num>
   <w:num w:numId="3">
     <w:abstractNumId w:val="2"/>
@@ -1141,6 +1351,18 @@
   </w:num>
   <w:num w:numId="5">
     <w:abstractNumId w:val="1"/>
+  </w:num>
+  <w:num w:numId="6">
+    <w:abstractNumId w:val="3"/>
+    <w:lvlOverride w:ilvl="0"/>
+    <w:lvlOverride w:ilvl="1"/>
+    <w:lvlOverride w:ilvl="2"/>
+    <w:lvlOverride w:ilvl="3"/>
+    <w:lvlOverride w:ilvl="4"/>
+    <w:lvlOverride w:ilvl="5"/>
+    <w:lvlOverride w:ilvl="6"/>
+    <w:lvlOverride w:ilvl="7"/>
+    <w:lvlOverride w:ilvl="8"/>
   </w:num>
 </w:numbering>
 </file>
@@ -1268,6 +1490,7 @@
     <w:lsdException w:name="HTML Sample" w:semiHidden="1" w:unhideWhenUsed="1"/>
     <w:lsdException w:name="HTML Typewriter" w:semiHidden="1" w:unhideWhenUsed="1"/>
     <w:lsdException w:name="HTML Variable" w:semiHidden="1" w:unhideWhenUsed="1"/>
+    <w:lsdException w:name="Normal Table" w:semiHidden="1" w:unhideWhenUsed="1"/>
     <w:lsdException w:name="annotation subject" w:semiHidden="1" w:unhideWhenUsed="1"/>
     <w:lsdException w:name="No List" w:semiHidden="1" w:unhideWhenUsed="1"/>
     <w:lsdException w:name="Outline List 1" w:semiHidden="1" w:unhideWhenUsed="1"/>
@@ -1314,8 +1537,10 @@
     <w:lsdException w:name="Table Subtle 2" w:semiHidden="1" w:unhideWhenUsed="1"/>
     <w:lsdException w:name="Table Web 1" w:semiHidden="1" w:unhideWhenUsed="1"/>
     <w:lsdException w:name="Table Web 2" w:semiHidden="1" w:unhideWhenUsed="1"/>
+    <w:lsdException w:name="Table Web 3" w:semiHidden="1" w:unhideWhenUsed="1"/>
     <w:lsdException w:name="Balloon Text" w:semiHidden="1" w:unhideWhenUsed="1"/>
     <w:lsdException w:name="Table Grid" w:uiPriority="39"/>
+    <w:lsdException w:name="Table Theme" w:semiHidden="1" w:unhideWhenUsed="1"/>
     <w:lsdException w:name="Placeholder Text" w:semiHidden="1"/>
     <w:lsdException w:name="No Spacing" w:uiPriority="1" w:qFormat="1"/>
     <w:lsdException w:name="Light Shading" w:uiPriority="60"/>
@@ -1587,6 +1812,7 @@
   <w:style w:type="character" w:default="1" w:styleId="DefaultParagraphFont">
     <w:name w:val="Default Paragraph Font"/>
     <w:uiPriority w:val="1"/>
+    <w:semiHidden/>
     <w:unhideWhenUsed/>
   </w:style>
   <w:style w:type="table" w:default="1" w:styleId="TableNormal">

</xml_diff>

<commit_message>
update plans and progress
</commit_message>
<xml_diff>
--- a/Project Plan.docx
+++ b/Project Plan.docx
@@ -140,25 +140,38 @@
       <w:r>
         <w:t>Plans and Progress</w:t>
       </w:r>
-    </w:p>
-    <w:p>
-      <w:r>
-        <w:t xml:space="preserve">The first stage of development includes computer software with primary features such as grocery items listing and automatic reordering. Additionally, should an item </w:t>
+      <w:r>
+        <w:t xml:space="preserve"> (updated 08/05/19)</w:t>
+      </w:r>
+    </w:p>
+    <w:p>
+      <w:r>
+        <w:t>The project has been planned in many states, each of which is an improvement of the former. The aim of the team is making a working beta version ready to deploy. Using that as a core platform, the team can continue to add more features, making it a full system as planned.</w:t>
+      </w:r>
+    </w:p>
+    <w:p>
+      <w:r>
+        <w:t>The first stage of development includes computer software with primary features such as grocery items listing and automatic reorde</w:t>
+      </w:r>
+      <w:bookmarkStart w:id="0" w:name="_GoBack"/>
+      <w:bookmarkEnd w:id="0"/>
+      <w:r>
+        <w:t xml:space="preserve">ring. Additionally, should an item </w:t>
       </w:r>
       <w:r>
         <w:t>need</w:t>
       </w:r>
       <w:r>
-        <w:t xml:space="preserve"> restocking, it will inform the user of appropriate online coupons or discounts. Initially, users can choose to input list of items manually or scan its barcodes into the system for it to begin handling records. The later feature will available after completion of the second stage. When an item is out of stock, users will mark that to the system. From there, a range of options will be provided, whether take that item off the listing, or reorder using automatic reordering system. The ordering process could be made more efficient by including online discount code and price comparison.</w:t>
-      </w:r>
-    </w:p>
-    <w:p>
-      <w:r>
-        <w:t xml:space="preserve">After core features are established and operational, the second stage of software development will initiate. In this stage, additional components will be included to further enhance software capability </w:t>
+        <w:t xml:space="preserve"> restocking, it will inform the user of appropriate online coupons or discounts. Initially, users can choose to input list of items manually or scan its barcodes into the system for it to begin handling records. The later feature will available after completion of the second stage. When an item is out of stock, users will mark that to the system. From there, a range of options will be provided, whether take that item off the listing, or </w:t>
       </w:r>
       <w:r>
         <w:lastRenderedPageBreak/>
-        <w:t xml:space="preserve">and better integration into smart home ecosystems. Integration of smartphone components can add more interaction to the software such as barcode scanning, remote controlling. The system program and database will subsequently transfer to a </w:t>
+        <w:t>reorder using automatic reordering system. The ordering process could be made more efficient by including online discount code and price comparison.</w:t>
+      </w:r>
+    </w:p>
+    <w:p>
+      <w:r>
+        <w:t xml:space="preserve">After core features are established and operational, the second stage of software development will initiate. In this stage, additional components will be included to further enhance software capability and better integration into smart home ecosystems. Integration of smartphone components can add more interaction to the software such as barcode scanning, remote controlling. The system program and database will subsequently transfer to a </w:t>
       </w:r>
       <w:proofErr w:type="spellStart"/>
       <w:r>
@@ -488,15 +501,7 @@
         <w:rPr>
           <w:lang w:val="en-US"/>
         </w:rPr>
-        <w:t>Adobe XD (free licens</w:t>
-      </w:r>
-      <w:bookmarkStart w:id="0" w:name="_GoBack"/>
-      <w:bookmarkEnd w:id="0"/>
-      <w:r>
-        <w:rPr>
-          <w:lang w:val="en-US"/>
-        </w:rPr>
-        <w:t>e) for prototype making.</w:t>
+        <w:t>Adobe XD (free license) for prototype making.</w:t>
       </w:r>
     </w:p>
     <w:p>
@@ -604,7 +609,6 @@
         <w:pStyle w:val="Heading2"/>
       </w:pPr>
       <w:r>
-        <w:lastRenderedPageBreak/>
         <w:t>Timeframe</w:t>
       </w:r>
     </w:p>
@@ -1354,15 +1358,6 @@
   </w:num>
   <w:num w:numId="6">
     <w:abstractNumId w:val="3"/>
-    <w:lvlOverride w:ilvl="0"/>
-    <w:lvlOverride w:ilvl="1"/>
-    <w:lvlOverride w:ilvl="2"/>
-    <w:lvlOverride w:ilvl="3"/>
-    <w:lvlOverride w:ilvl="4"/>
-    <w:lvlOverride w:ilvl="5"/>
-    <w:lvlOverride w:ilvl="6"/>
-    <w:lvlOverride w:ilvl="7"/>
-    <w:lvlOverride w:ilvl="8"/>
   </w:num>
 </w:numbering>
 </file>

</xml_diff>

<commit_message>
Updated Skills & Jobs
</commit_message>
<xml_diff>
--- a/Project Plan.docx
+++ b/Project Plan.docx
@@ -1293,8 +1293,6 @@
       <w:r>
         <w:t>d</w:t>
       </w:r>
-      <w:bookmarkStart w:id="0" w:name="_GoBack"/>
-      <w:bookmarkEnd w:id="0"/>
       <w:r>
         <w:t xml:space="preserve"> </w:t>
       </w:r>
@@ -2542,11 +2540,1493 @@
     <w:p/>
     <w:p>
       <w:pPr>
-        <w:rPr>
-          <w:lang w:val="en-US"/>
-        </w:rPr>
-      </w:pPr>
-    </w:p>
+        <w:pStyle w:val="Heading2"/>
+      </w:pPr>
+      <w:r>
+        <w:lastRenderedPageBreak/>
+        <w:t>Skills and Jobs (Updated 17/05/19)</w:t>
+      </w:r>
+    </w:p>
+    <w:tbl>
+      <w:tblPr>
+        <w:tblStyle w:val="TableGrid"/>
+        <w:tblW w:w="0" w:type="auto"/>
+        <w:tblLook w:val="04A0" w:firstRow="1" w:lastRow="0" w:firstColumn="1" w:lastColumn="0" w:noHBand="0" w:noVBand="1"/>
+      </w:tblPr>
+      <w:tblGrid>
+        <w:gridCol w:w="2586"/>
+        <w:gridCol w:w="6430"/>
+      </w:tblGrid>
+      <w:tr>
+        <w:tc>
+          <w:tcPr>
+            <w:tcW w:w="2586" w:type="dxa"/>
+          </w:tcPr>
+          <w:p>
+            <w:pPr>
+              <w:pStyle w:val="Heading2"/>
+              <w:outlineLvl w:val="1"/>
+            </w:pPr>
+            <w:r>
+              <w:t>Job Title</w:t>
+            </w:r>
+          </w:p>
+        </w:tc>
+        <w:tc>
+          <w:tcPr>
+            <w:tcW w:w="6430" w:type="dxa"/>
+          </w:tcPr>
+          <w:p>
+            <w:pPr>
+              <w:tabs>
+                <w:tab w:val="left" w:pos="1095"/>
+              </w:tabs>
+              <w:rPr>
+                <w:rFonts w:cstheme="minorHAnsi"/>
+                <w:lang w:val="en-US"/>
+              </w:rPr>
+            </w:pPr>
+            <w:r>
+              <w:rPr>
+                <w:rFonts w:eastAsia="Calibri" w:cstheme="minorHAnsi"/>
+                <w:lang w:val="en-US"/>
+              </w:rPr>
+              <w:t>Lead Programmer</w:t>
+            </w:r>
+          </w:p>
+        </w:tc>
+      </w:tr>
+      <w:tr>
+        <w:tc>
+          <w:tcPr>
+            <w:tcW w:w="2586" w:type="dxa"/>
+          </w:tcPr>
+          <w:p>
+            <w:pPr>
+              <w:pStyle w:val="Heading2"/>
+              <w:outlineLvl w:val="1"/>
+            </w:pPr>
+            <w:r>
+              <w:t>Duties/Responsibilities</w:t>
+            </w:r>
+            <w:r>
+              <w:br/>
+              <w:t>/Goals</w:t>
+            </w:r>
+          </w:p>
+        </w:tc>
+        <w:tc>
+          <w:tcPr>
+            <w:tcW w:w="6430" w:type="dxa"/>
+          </w:tcPr>
+          <w:p>
+            <w:pPr>
+              <w:numPr>
+                <w:ilvl w:val="0"/>
+                <w:numId w:val="11"/>
+              </w:numPr>
+              <w:tabs>
+                <w:tab w:val="left" w:pos="1095"/>
+              </w:tabs>
+              <w:spacing w:after="200" w:line="276" w:lineRule="auto"/>
+              <w:contextualSpacing/>
+              <w:rPr>
+                <w:rFonts w:eastAsia="Times New Roman" w:cstheme="minorHAnsi"/>
+                <w:lang w:val="en-US"/>
+              </w:rPr>
+            </w:pPr>
+            <w:r>
+              <w:rPr>
+                <w:rFonts w:eastAsia="Times New Roman" w:cstheme="minorHAnsi"/>
+                <w:lang w:val="en-US"/>
+              </w:rPr>
+              <w:t>Complete all programming goals outlined by Project Manager before the supplied deadline.</w:t>
+            </w:r>
+          </w:p>
+          <w:p>
+            <w:pPr>
+              <w:numPr>
+                <w:ilvl w:val="0"/>
+                <w:numId w:val="11"/>
+              </w:numPr>
+              <w:tabs>
+                <w:tab w:val="left" w:pos="1095"/>
+              </w:tabs>
+              <w:spacing w:after="200" w:line="276" w:lineRule="auto"/>
+              <w:contextualSpacing/>
+              <w:rPr>
+                <w:rFonts w:eastAsia="Times New Roman" w:cstheme="minorHAnsi"/>
+                <w:lang w:val="en-US"/>
+              </w:rPr>
+            </w:pPr>
+            <w:r>
+              <w:rPr>
+                <w:rFonts w:eastAsia="Times New Roman" w:cstheme="minorHAnsi"/>
+                <w:lang w:val="en-US"/>
+              </w:rPr>
+              <w:t>Collaborate with Graphic Designer to design and develop the program as assigned by Project Manager.</w:t>
+            </w:r>
+          </w:p>
+          <w:p>
+            <w:pPr>
+              <w:numPr>
+                <w:ilvl w:val="0"/>
+                <w:numId w:val="11"/>
+              </w:numPr>
+              <w:tabs>
+                <w:tab w:val="left" w:pos="1095"/>
+              </w:tabs>
+              <w:spacing w:after="200" w:line="276" w:lineRule="auto"/>
+              <w:contextualSpacing/>
+              <w:rPr>
+                <w:rFonts w:eastAsia="Times New Roman" w:cstheme="minorHAnsi"/>
+                <w:lang w:val="en-US"/>
+              </w:rPr>
+            </w:pPr>
+            <w:r>
+              <w:rPr>
+                <w:rFonts w:eastAsia="Times New Roman" w:cstheme="minorHAnsi"/>
+                <w:lang w:val="en-US"/>
+              </w:rPr>
+              <w:t>Participate in strategic planning for program development.</w:t>
+            </w:r>
+          </w:p>
+          <w:p>
+            <w:pPr>
+              <w:numPr>
+                <w:ilvl w:val="0"/>
+                <w:numId w:val="11"/>
+              </w:numPr>
+              <w:tabs>
+                <w:tab w:val="left" w:pos="1095"/>
+              </w:tabs>
+              <w:spacing w:after="200" w:line="276" w:lineRule="auto"/>
+              <w:contextualSpacing/>
+              <w:rPr>
+                <w:rFonts w:eastAsia="Times New Roman" w:cstheme="minorHAnsi"/>
+                <w:lang w:val="en-US"/>
+              </w:rPr>
+            </w:pPr>
+            <w:r>
+              <w:rPr>
+                <w:rFonts w:eastAsia="Times New Roman" w:cstheme="minorHAnsi"/>
+                <w:lang w:val="en-US"/>
+              </w:rPr>
+              <w:t>Collaborate with Community Feedback Analyst and Tester to debug/fix issues.</w:t>
+            </w:r>
+          </w:p>
+        </w:tc>
+      </w:tr>
+      <w:tr>
+        <w:tc>
+          <w:tcPr>
+            <w:tcW w:w="2586" w:type="dxa"/>
+          </w:tcPr>
+          <w:p>
+            <w:pPr>
+              <w:pStyle w:val="Heading2"/>
+              <w:outlineLvl w:val="1"/>
+            </w:pPr>
+            <w:r>
+              <w:t>Skills/Requirements</w:t>
+            </w:r>
+          </w:p>
+          <w:p>
+            <w:pPr>
+              <w:tabs>
+                <w:tab w:val="left" w:pos="1095"/>
+              </w:tabs>
+              <w:rPr>
+                <w:lang w:val="en-US"/>
+              </w:rPr>
+            </w:pPr>
+          </w:p>
+        </w:tc>
+        <w:tc>
+          <w:tcPr>
+            <w:tcW w:w="6430" w:type="dxa"/>
+          </w:tcPr>
+          <w:p>
+            <w:pPr>
+              <w:numPr>
+                <w:ilvl w:val="0"/>
+                <w:numId w:val="12"/>
+              </w:numPr>
+              <w:tabs>
+                <w:tab w:val="left" w:pos="1095"/>
+              </w:tabs>
+              <w:spacing w:after="200" w:line="276" w:lineRule="auto"/>
+              <w:contextualSpacing/>
+              <w:jc w:val="both"/>
+              <w:rPr>
+                <w:rFonts w:eastAsia="Times New Roman" w:cstheme="minorHAnsi"/>
+                <w:lang w:val="en-US"/>
+              </w:rPr>
+            </w:pPr>
+            <w:r>
+              <w:rPr>
+                <w:rFonts w:eastAsia="Times New Roman" w:cstheme="minorHAnsi"/>
+                <w:lang w:val="en-US"/>
+              </w:rPr>
+              <w:t>Strong Programming Skills</w:t>
+            </w:r>
+          </w:p>
+          <w:p>
+            <w:pPr>
+              <w:numPr>
+                <w:ilvl w:val="0"/>
+                <w:numId w:val="12"/>
+              </w:numPr>
+              <w:tabs>
+                <w:tab w:val="left" w:pos="1095"/>
+              </w:tabs>
+              <w:spacing w:after="200" w:line="276" w:lineRule="auto"/>
+              <w:contextualSpacing/>
+              <w:jc w:val="both"/>
+              <w:rPr>
+                <w:rFonts w:eastAsia="Times New Roman" w:cstheme="minorHAnsi"/>
+                <w:lang w:val="en-US"/>
+              </w:rPr>
+            </w:pPr>
+            <w:r>
+              <w:rPr>
+                <w:rFonts w:eastAsia="Times New Roman" w:cstheme="minorHAnsi"/>
+                <w:lang w:val="en-US"/>
+              </w:rPr>
+              <w:t>Java Programming</w:t>
+            </w:r>
+          </w:p>
+          <w:p>
+            <w:pPr>
+              <w:numPr>
+                <w:ilvl w:val="0"/>
+                <w:numId w:val="12"/>
+              </w:numPr>
+              <w:tabs>
+                <w:tab w:val="left" w:pos="1095"/>
+              </w:tabs>
+              <w:spacing w:after="200" w:line="276" w:lineRule="auto"/>
+              <w:contextualSpacing/>
+              <w:jc w:val="both"/>
+              <w:rPr>
+                <w:rFonts w:eastAsia="Times New Roman" w:cstheme="minorHAnsi"/>
+                <w:lang w:val="en-US"/>
+              </w:rPr>
+            </w:pPr>
+            <w:r>
+              <w:rPr>
+                <w:rFonts w:eastAsia="Times New Roman" w:cstheme="minorHAnsi"/>
+                <w:lang w:val="en-US"/>
+              </w:rPr>
+              <w:t>Software Design</w:t>
+            </w:r>
+          </w:p>
+          <w:p>
+            <w:pPr>
+              <w:numPr>
+                <w:ilvl w:val="0"/>
+                <w:numId w:val="12"/>
+              </w:numPr>
+              <w:tabs>
+                <w:tab w:val="left" w:pos="1095"/>
+              </w:tabs>
+              <w:spacing w:after="200" w:line="276" w:lineRule="auto"/>
+              <w:contextualSpacing/>
+              <w:jc w:val="both"/>
+              <w:rPr>
+                <w:rFonts w:eastAsia="Times New Roman" w:cstheme="minorHAnsi"/>
+                <w:lang w:val="en-US"/>
+              </w:rPr>
+            </w:pPr>
+            <w:r>
+              <w:rPr>
+                <w:rFonts w:eastAsia="Times New Roman" w:cstheme="minorHAnsi"/>
+                <w:lang w:val="en-US"/>
+              </w:rPr>
+              <w:t>Software Debugging</w:t>
+            </w:r>
+          </w:p>
+          <w:p>
+            <w:pPr>
+              <w:numPr>
+                <w:ilvl w:val="0"/>
+                <w:numId w:val="12"/>
+              </w:numPr>
+              <w:tabs>
+                <w:tab w:val="left" w:pos="1095"/>
+              </w:tabs>
+              <w:spacing w:after="200" w:line="276" w:lineRule="auto"/>
+              <w:contextualSpacing/>
+              <w:jc w:val="both"/>
+              <w:rPr>
+                <w:rFonts w:eastAsia="Times New Roman" w:cstheme="minorHAnsi"/>
+                <w:lang w:val="en-US"/>
+              </w:rPr>
+            </w:pPr>
+            <w:r>
+              <w:rPr>
+                <w:rFonts w:eastAsia="Times New Roman" w:cstheme="minorHAnsi"/>
+                <w:lang w:val="en-US"/>
+              </w:rPr>
+              <w:t>Software Documentation</w:t>
+            </w:r>
+          </w:p>
+          <w:p>
+            <w:pPr>
+              <w:numPr>
+                <w:ilvl w:val="0"/>
+                <w:numId w:val="12"/>
+              </w:numPr>
+              <w:tabs>
+                <w:tab w:val="left" w:pos="1095"/>
+              </w:tabs>
+              <w:spacing w:after="200" w:line="276" w:lineRule="auto"/>
+              <w:contextualSpacing/>
+              <w:jc w:val="both"/>
+              <w:rPr>
+                <w:rFonts w:eastAsia="Times New Roman" w:cstheme="minorHAnsi"/>
+                <w:lang w:val="en-US"/>
+              </w:rPr>
+            </w:pPr>
+            <w:r>
+              <w:rPr>
+                <w:rFonts w:eastAsia="Times New Roman" w:cstheme="minorHAnsi"/>
+                <w:lang w:val="en-US"/>
+              </w:rPr>
+              <w:t>Problem Solving Skills</w:t>
+            </w:r>
+          </w:p>
+          <w:p>
+            <w:pPr>
+              <w:numPr>
+                <w:ilvl w:val="0"/>
+                <w:numId w:val="12"/>
+              </w:numPr>
+              <w:tabs>
+                <w:tab w:val="left" w:pos="1095"/>
+              </w:tabs>
+              <w:spacing w:after="200" w:line="276" w:lineRule="auto"/>
+              <w:contextualSpacing/>
+              <w:jc w:val="both"/>
+              <w:rPr>
+                <w:rFonts w:eastAsia="Times New Roman" w:cstheme="minorHAnsi"/>
+                <w:lang w:val="en-US"/>
+              </w:rPr>
+            </w:pPr>
+            <w:r>
+              <w:rPr>
+                <w:rFonts w:eastAsia="Times New Roman" w:cstheme="minorHAnsi"/>
+                <w:lang w:val="en-US"/>
+              </w:rPr>
+              <w:t>Teamwork &amp; leadership Experience</w:t>
+            </w:r>
+          </w:p>
+        </w:tc>
+      </w:tr>
+    </w:tbl>
+    <w:tbl>
+      <w:tblPr>
+        <w:tblStyle w:val="TableGrid"/>
+        <w:tblpPr w:leftFromText="180" w:rightFromText="180" w:vertAnchor="text" w:horzAnchor="margin" w:tblpY="201"/>
+        <w:tblW w:w="0" w:type="auto"/>
+        <w:tblLook w:val="04A0" w:firstRow="1" w:lastRow="0" w:firstColumn="1" w:lastColumn="0" w:noHBand="0" w:noVBand="1"/>
+      </w:tblPr>
+      <w:tblGrid>
+        <w:gridCol w:w="2586"/>
+        <w:gridCol w:w="6430"/>
+      </w:tblGrid>
+      <w:tr>
+        <w:tc>
+          <w:tcPr>
+            <w:tcW w:w="2586" w:type="dxa"/>
+          </w:tcPr>
+          <w:p>
+            <w:pPr>
+              <w:pStyle w:val="Heading2"/>
+              <w:outlineLvl w:val="1"/>
+            </w:pPr>
+            <w:r>
+              <w:t>Job Title</w:t>
+            </w:r>
+          </w:p>
+        </w:tc>
+        <w:tc>
+          <w:tcPr>
+            <w:tcW w:w="6430" w:type="dxa"/>
+          </w:tcPr>
+          <w:p>
+            <w:pPr>
+              <w:tabs>
+                <w:tab w:val="left" w:pos="1095"/>
+              </w:tabs>
+              <w:rPr>
+                <w:rFonts w:cstheme="minorHAnsi"/>
+                <w:lang w:val="en-US"/>
+              </w:rPr>
+            </w:pPr>
+            <w:r>
+              <w:rPr>
+                <w:rFonts w:eastAsia="Calibri" w:cstheme="minorHAnsi"/>
+                <w:lang w:val="en-US"/>
+              </w:rPr>
+              <w:t>Graphic Designer</w:t>
+            </w:r>
+          </w:p>
+        </w:tc>
+      </w:tr>
+      <w:tr>
+        <w:tc>
+          <w:tcPr>
+            <w:tcW w:w="2586" w:type="dxa"/>
+          </w:tcPr>
+          <w:p>
+            <w:pPr>
+              <w:pStyle w:val="Heading2"/>
+              <w:outlineLvl w:val="1"/>
+            </w:pPr>
+            <w:r>
+              <w:t>Duties/Responsibilities</w:t>
+            </w:r>
+            <w:r>
+              <w:br/>
+              <w:t>/Goals</w:t>
+            </w:r>
+          </w:p>
+        </w:tc>
+        <w:tc>
+          <w:tcPr>
+            <w:tcW w:w="6430" w:type="dxa"/>
+          </w:tcPr>
+          <w:p>
+            <w:pPr>
+              <w:numPr>
+                <w:ilvl w:val="0"/>
+                <w:numId w:val="11"/>
+              </w:numPr>
+              <w:tabs>
+                <w:tab w:val="left" w:pos="1095"/>
+              </w:tabs>
+              <w:spacing w:after="200" w:line="276" w:lineRule="auto"/>
+              <w:contextualSpacing/>
+              <w:rPr>
+                <w:rFonts w:eastAsia="Times New Roman" w:cstheme="minorHAnsi"/>
+                <w:lang w:val="en-US"/>
+              </w:rPr>
+            </w:pPr>
+            <w:r>
+              <w:rPr>
+                <w:rFonts w:eastAsia="Times New Roman" w:cstheme="minorHAnsi"/>
+                <w:lang w:val="en-US"/>
+              </w:rPr>
+              <w:t>Complete all design goals outlined by Project Manager and Lead Programmer before the supplied deadline.</w:t>
+            </w:r>
+          </w:p>
+          <w:p>
+            <w:pPr>
+              <w:numPr>
+                <w:ilvl w:val="0"/>
+                <w:numId w:val="11"/>
+              </w:numPr>
+              <w:tabs>
+                <w:tab w:val="left" w:pos="1095"/>
+              </w:tabs>
+              <w:spacing w:after="200" w:line="276" w:lineRule="auto"/>
+              <w:contextualSpacing/>
+              <w:rPr>
+                <w:rFonts w:eastAsia="Times New Roman" w:cstheme="minorHAnsi"/>
+                <w:lang w:val="en-US"/>
+              </w:rPr>
+            </w:pPr>
+            <w:r>
+              <w:rPr>
+                <w:rFonts w:eastAsia="Times New Roman" w:cstheme="minorHAnsi"/>
+                <w:lang w:val="en-US"/>
+              </w:rPr>
+              <w:t>Collaborate with Lead Programmer to design and develop the program as assigned by Project Manager.</w:t>
+            </w:r>
+          </w:p>
+          <w:p>
+            <w:pPr>
+              <w:numPr>
+                <w:ilvl w:val="0"/>
+                <w:numId w:val="11"/>
+              </w:numPr>
+              <w:tabs>
+                <w:tab w:val="left" w:pos="1095"/>
+              </w:tabs>
+              <w:spacing w:after="200" w:line="276" w:lineRule="auto"/>
+              <w:contextualSpacing/>
+              <w:rPr>
+                <w:rFonts w:eastAsia="Times New Roman" w:cstheme="minorHAnsi"/>
+                <w:lang w:val="en-US"/>
+              </w:rPr>
+            </w:pPr>
+            <w:r>
+              <w:rPr>
+                <w:rFonts w:eastAsia="Times New Roman" w:cstheme="minorHAnsi"/>
+                <w:lang w:val="en-US"/>
+              </w:rPr>
+              <w:t>Participate in strategic planning for program development.</w:t>
+            </w:r>
+          </w:p>
+          <w:p>
+            <w:pPr>
+              <w:numPr>
+                <w:ilvl w:val="0"/>
+                <w:numId w:val="11"/>
+              </w:numPr>
+              <w:tabs>
+                <w:tab w:val="left" w:pos="1095"/>
+              </w:tabs>
+              <w:spacing w:after="200" w:line="276" w:lineRule="auto"/>
+              <w:contextualSpacing/>
+              <w:rPr>
+                <w:rFonts w:eastAsia="Times New Roman" w:cstheme="minorHAnsi"/>
+                <w:lang w:val="en-US"/>
+              </w:rPr>
+            </w:pPr>
+            <w:r>
+              <w:rPr>
+                <w:rFonts w:eastAsia="Times New Roman" w:cstheme="minorHAnsi"/>
+                <w:lang w:val="en-US"/>
+              </w:rPr>
+              <w:t>Collaborate with Community Feedback Analyst and Tester to debug/fix issues.</w:t>
+            </w:r>
+          </w:p>
+        </w:tc>
+      </w:tr>
+      <w:tr>
+        <w:tc>
+          <w:tcPr>
+            <w:tcW w:w="2586" w:type="dxa"/>
+          </w:tcPr>
+          <w:p>
+            <w:pPr>
+              <w:pStyle w:val="Heading2"/>
+              <w:outlineLvl w:val="1"/>
+            </w:pPr>
+            <w:r>
+              <w:t>Skills/Requirements</w:t>
+            </w:r>
+          </w:p>
+          <w:p>
+            <w:pPr>
+              <w:tabs>
+                <w:tab w:val="left" w:pos="1095"/>
+              </w:tabs>
+              <w:rPr>
+                <w:lang w:val="en-US"/>
+              </w:rPr>
+            </w:pPr>
+          </w:p>
+        </w:tc>
+        <w:tc>
+          <w:tcPr>
+            <w:tcW w:w="6430" w:type="dxa"/>
+          </w:tcPr>
+          <w:p>
+            <w:pPr>
+              <w:numPr>
+                <w:ilvl w:val="0"/>
+                <w:numId w:val="12"/>
+              </w:numPr>
+              <w:tabs>
+                <w:tab w:val="left" w:pos="1095"/>
+              </w:tabs>
+              <w:spacing w:after="200" w:line="276" w:lineRule="auto"/>
+              <w:contextualSpacing/>
+              <w:jc w:val="both"/>
+              <w:rPr>
+                <w:rFonts w:eastAsia="Times New Roman" w:cstheme="minorHAnsi"/>
+                <w:lang w:val="en-US"/>
+              </w:rPr>
+            </w:pPr>
+            <w:r>
+              <w:rPr>
+                <w:rFonts w:eastAsia="Times New Roman" w:cstheme="minorHAnsi"/>
+                <w:lang w:val="en-US"/>
+              </w:rPr>
+              <w:t>Graphic Design &amp; Layout Skills</w:t>
+            </w:r>
+          </w:p>
+          <w:p>
+            <w:pPr>
+              <w:numPr>
+                <w:ilvl w:val="0"/>
+                <w:numId w:val="12"/>
+              </w:numPr>
+              <w:tabs>
+                <w:tab w:val="left" w:pos="1095"/>
+              </w:tabs>
+              <w:spacing w:after="200" w:line="276" w:lineRule="auto"/>
+              <w:contextualSpacing/>
+              <w:jc w:val="both"/>
+              <w:rPr>
+                <w:rFonts w:eastAsia="Times New Roman" w:cstheme="minorHAnsi"/>
+                <w:lang w:val="en-US"/>
+              </w:rPr>
+            </w:pPr>
+            <w:r>
+              <w:rPr>
+                <w:rFonts w:eastAsia="Times New Roman" w:cstheme="minorHAnsi"/>
+                <w:lang w:val="en-US"/>
+              </w:rPr>
+              <w:t>Customer Focus</w:t>
+            </w:r>
+          </w:p>
+          <w:p>
+            <w:pPr>
+              <w:numPr>
+                <w:ilvl w:val="0"/>
+                <w:numId w:val="12"/>
+              </w:numPr>
+              <w:tabs>
+                <w:tab w:val="left" w:pos="1095"/>
+              </w:tabs>
+              <w:spacing w:after="200" w:line="276" w:lineRule="auto"/>
+              <w:contextualSpacing/>
+              <w:jc w:val="both"/>
+              <w:rPr>
+                <w:rFonts w:eastAsia="Times New Roman" w:cstheme="minorHAnsi"/>
+                <w:lang w:val="en-US"/>
+              </w:rPr>
+            </w:pPr>
+            <w:r>
+              <w:rPr>
+                <w:rFonts w:eastAsia="Times New Roman" w:cstheme="minorHAnsi"/>
+                <w:lang w:val="en-US"/>
+              </w:rPr>
+              <w:t>Creativity &amp; Flexibility</w:t>
+            </w:r>
+          </w:p>
+          <w:p>
+            <w:pPr>
+              <w:numPr>
+                <w:ilvl w:val="0"/>
+                <w:numId w:val="12"/>
+              </w:numPr>
+              <w:tabs>
+                <w:tab w:val="left" w:pos="1095"/>
+              </w:tabs>
+              <w:spacing w:after="200" w:line="276" w:lineRule="auto"/>
+              <w:contextualSpacing/>
+              <w:jc w:val="both"/>
+              <w:rPr>
+                <w:rFonts w:eastAsia="Times New Roman" w:cstheme="minorHAnsi"/>
+                <w:lang w:val="en-US"/>
+              </w:rPr>
+            </w:pPr>
+            <w:r>
+              <w:rPr>
+                <w:rFonts w:eastAsia="Times New Roman" w:cstheme="minorHAnsi"/>
+                <w:lang w:val="en-US"/>
+              </w:rPr>
+              <w:t>Attention to Detail</w:t>
+            </w:r>
+          </w:p>
+          <w:p>
+            <w:pPr>
+              <w:numPr>
+                <w:ilvl w:val="0"/>
+                <w:numId w:val="12"/>
+              </w:numPr>
+              <w:tabs>
+                <w:tab w:val="left" w:pos="1095"/>
+              </w:tabs>
+              <w:spacing w:after="200" w:line="276" w:lineRule="auto"/>
+              <w:contextualSpacing/>
+              <w:jc w:val="both"/>
+              <w:rPr>
+                <w:rFonts w:eastAsia="Times New Roman" w:cstheme="minorHAnsi"/>
+                <w:lang w:val="en-US"/>
+              </w:rPr>
+            </w:pPr>
+            <w:r>
+              <w:rPr>
+                <w:rFonts w:eastAsia="Times New Roman" w:cstheme="minorHAnsi"/>
+                <w:lang w:val="en-US"/>
+              </w:rPr>
+              <w:t>Experience with Adobe creative programs</w:t>
+            </w:r>
+          </w:p>
+          <w:p>
+            <w:pPr>
+              <w:numPr>
+                <w:ilvl w:val="0"/>
+                <w:numId w:val="12"/>
+              </w:numPr>
+              <w:tabs>
+                <w:tab w:val="left" w:pos="1095"/>
+              </w:tabs>
+              <w:spacing w:after="200" w:line="276" w:lineRule="auto"/>
+              <w:contextualSpacing/>
+              <w:jc w:val="both"/>
+              <w:rPr>
+                <w:rFonts w:eastAsia="Times New Roman" w:cstheme="minorHAnsi"/>
+                <w:lang w:val="en-US"/>
+              </w:rPr>
+            </w:pPr>
+            <w:r>
+              <w:rPr>
+                <w:rFonts w:eastAsia="Times New Roman" w:cstheme="minorHAnsi"/>
+                <w:lang w:val="en-US"/>
+              </w:rPr>
+              <w:t>Teamwork experience</w:t>
+            </w:r>
+          </w:p>
+        </w:tc>
+      </w:tr>
+    </w:tbl>
+    <w:p/>
+    <w:tbl>
+      <w:tblPr>
+        <w:tblStyle w:val="TableGrid"/>
+        <w:tblpPr w:leftFromText="180" w:rightFromText="180" w:tblpY="345"/>
+        <w:tblW w:w="0" w:type="auto"/>
+        <w:tblLook w:val="04A0" w:firstRow="1" w:lastRow="0" w:firstColumn="1" w:lastColumn="0" w:noHBand="0" w:noVBand="1"/>
+      </w:tblPr>
+      <w:tblGrid>
+        <w:gridCol w:w="2586"/>
+        <w:gridCol w:w="6430"/>
+      </w:tblGrid>
+      <w:tr>
+        <w:tc>
+          <w:tcPr>
+            <w:tcW w:w="2586" w:type="dxa"/>
+          </w:tcPr>
+          <w:p>
+            <w:pPr>
+              <w:pStyle w:val="Heading2"/>
+              <w:outlineLvl w:val="1"/>
+            </w:pPr>
+            <w:r>
+              <w:lastRenderedPageBreak/>
+              <w:t>Job Title</w:t>
+            </w:r>
+          </w:p>
+        </w:tc>
+        <w:tc>
+          <w:tcPr>
+            <w:tcW w:w="6430" w:type="dxa"/>
+          </w:tcPr>
+          <w:p>
+            <w:pPr>
+              <w:tabs>
+                <w:tab w:val="left" w:pos="1095"/>
+              </w:tabs>
+              <w:rPr>
+                <w:rFonts w:cstheme="minorHAnsi"/>
+                <w:lang w:val="en-US"/>
+              </w:rPr>
+            </w:pPr>
+            <w:r>
+              <w:rPr>
+                <w:rFonts w:eastAsia="Calibri" w:cstheme="minorHAnsi"/>
+                <w:lang w:val="en-US"/>
+              </w:rPr>
+              <w:t>Community Feedback Analyst</w:t>
+            </w:r>
+          </w:p>
+        </w:tc>
+      </w:tr>
+      <w:tr>
+        <w:tc>
+          <w:tcPr>
+            <w:tcW w:w="2586" w:type="dxa"/>
+          </w:tcPr>
+          <w:p>
+            <w:pPr>
+              <w:pStyle w:val="Heading2"/>
+              <w:outlineLvl w:val="1"/>
+            </w:pPr>
+            <w:r>
+              <w:t>Duties/Responsibilities</w:t>
+            </w:r>
+            <w:r>
+              <w:br/>
+              <w:t>/Goals</w:t>
+            </w:r>
+          </w:p>
+        </w:tc>
+        <w:tc>
+          <w:tcPr>
+            <w:tcW w:w="6430" w:type="dxa"/>
+          </w:tcPr>
+          <w:p>
+            <w:pPr>
+              <w:numPr>
+                <w:ilvl w:val="0"/>
+                <w:numId w:val="11"/>
+              </w:numPr>
+              <w:tabs>
+                <w:tab w:val="left" w:pos="1095"/>
+              </w:tabs>
+              <w:spacing w:after="200" w:line="276" w:lineRule="auto"/>
+              <w:contextualSpacing/>
+              <w:rPr>
+                <w:rFonts w:eastAsia="Times New Roman" w:cstheme="minorHAnsi"/>
+                <w:lang w:val="en-US"/>
+              </w:rPr>
+            </w:pPr>
+            <w:r>
+              <w:rPr>
+                <w:rFonts w:eastAsia="Times New Roman" w:cstheme="minorHAnsi"/>
+                <w:lang w:val="en-US"/>
+              </w:rPr>
+              <w:t>Analy</w:t>
+            </w:r>
+            <w:r>
+              <w:rPr>
+                <w:rFonts w:eastAsia="Times New Roman" w:cstheme="minorHAnsi"/>
+                <w:lang w:val="en-US"/>
+              </w:rPr>
+              <w:t>z</w:t>
+            </w:r>
+            <w:bookmarkStart w:id="0" w:name="_GoBack"/>
+            <w:bookmarkEnd w:id="0"/>
+            <w:r>
+              <w:rPr>
+                <w:rFonts w:eastAsia="Times New Roman" w:cstheme="minorHAnsi"/>
+                <w:lang w:val="en-US"/>
+              </w:rPr>
+              <w:t>e community feedback and discover issues within the program.</w:t>
+            </w:r>
+          </w:p>
+          <w:p>
+            <w:pPr>
+              <w:numPr>
+                <w:ilvl w:val="0"/>
+                <w:numId w:val="11"/>
+              </w:numPr>
+              <w:tabs>
+                <w:tab w:val="left" w:pos="1095"/>
+              </w:tabs>
+              <w:spacing w:after="200" w:line="276" w:lineRule="auto"/>
+              <w:contextualSpacing/>
+              <w:rPr>
+                <w:rFonts w:eastAsia="Times New Roman" w:cstheme="minorHAnsi"/>
+                <w:lang w:val="en-US"/>
+              </w:rPr>
+            </w:pPr>
+            <w:r>
+              <w:rPr>
+                <w:rFonts w:eastAsia="Times New Roman" w:cstheme="minorHAnsi"/>
+                <w:lang w:val="en-US"/>
+              </w:rPr>
+              <w:t>Perform data validation checks.</w:t>
+            </w:r>
+          </w:p>
+          <w:p>
+            <w:pPr>
+              <w:numPr>
+                <w:ilvl w:val="0"/>
+                <w:numId w:val="11"/>
+              </w:numPr>
+              <w:tabs>
+                <w:tab w:val="left" w:pos="1095"/>
+              </w:tabs>
+              <w:spacing w:after="200" w:line="276" w:lineRule="auto"/>
+              <w:contextualSpacing/>
+              <w:rPr>
+                <w:rFonts w:eastAsia="Times New Roman" w:cstheme="minorHAnsi"/>
+                <w:lang w:val="en-US"/>
+              </w:rPr>
+            </w:pPr>
+            <w:r>
+              <w:rPr>
+                <w:rFonts w:eastAsia="Times New Roman" w:cstheme="minorHAnsi"/>
+                <w:lang w:val="en-US"/>
+              </w:rPr>
+              <w:t>Participate in strategic planning for program development.</w:t>
+            </w:r>
+          </w:p>
+          <w:p>
+            <w:pPr>
+              <w:numPr>
+                <w:ilvl w:val="0"/>
+                <w:numId w:val="11"/>
+              </w:numPr>
+              <w:tabs>
+                <w:tab w:val="left" w:pos="1095"/>
+              </w:tabs>
+              <w:spacing w:after="200" w:line="276" w:lineRule="auto"/>
+              <w:contextualSpacing/>
+              <w:rPr>
+                <w:rFonts w:eastAsia="Times New Roman" w:cstheme="minorHAnsi"/>
+                <w:lang w:val="en-US"/>
+              </w:rPr>
+            </w:pPr>
+            <w:r>
+              <w:rPr>
+                <w:rFonts w:eastAsia="Times New Roman" w:cstheme="minorHAnsi"/>
+                <w:lang w:val="en-US"/>
+              </w:rPr>
+              <w:t>Collaborate with Lead Programmer and Graphic Designer to help debug the program.</w:t>
+            </w:r>
+          </w:p>
+          <w:p>
+            <w:pPr>
+              <w:numPr>
+                <w:ilvl w:val="0"/>
+                <w:numId w:val="11"/>
+              </w:numPr>
+              <w:tabs>
+                <w:tab w:val="left" w:pos="1095"/>
+              </w:tabs>
+              <w:spacing w:after="200" w:line="276" w:lineRule="auto"/>
+              <w:contextualSpacing/>
+              <w:rPr>
+                <w:rFonts w:eastAsia="Times New Roman" w:cstheme="minorHAnsi"/>
+                <w:lang w:val="en-US"/>
+              </w:rPr>
+            </w:pPr>
+            <w:r>
+              <w:rPr>
+                <w:rFonts w:eastAsia="Times New Roman" w:cstheme="minorHAnsi"/>
+                <w:lang w:val="en-US"/>
+              </w:rPr>
+              <w:t>Collaborate with Tester to discover bugs / issues.</w:t>
+            </w:r>
+          </w:p>
+        </w:tc>
+      </w:tr>
+      <w:tr>
+        <w:tc>
+          <w:tcPr>
+            <w:tcW w:w="2586" w:type="dxa"/>
+          </w:tcPr>
+          <w:p>
+            <w:pPr>
+              <w:pStyle w:val="Heading2"/>
+              <w:outlineLvl w:val="1"/>
+            </w:pPr>
+            <w:r>
+              <w:t>Skills/Requirements</w:t>
+            </w:r>
+          </w:p>
+          <w:p>
+            <w:pPr>
+              <w:tabs>
+                <w:tab w:val="left" w:pos="1095"/>
+              </w:tabs>
+              <w:rPr>
+                <w:lang w:val="en-US"/>
+              </w:rPr>
+            </w:pPr>
+          </w:p>
+        </w:tc>
+        <w:tc>
+          <w:tcPr>
+            <w:tcW w:w="6430" w:type="dxa"/>
+          </w:tcPr>
+          <w:p>
+            <w:pPr>
+              <w:numPr>
+                <w:ilvl w:val="0"/>
+                <w:numId w:val="12"/>
+              </w:numPr>
+              <w:tabs>
+                <w:tab w:val="left" w:pos="1095"/>
+              </w:tabs>
+              <w:spacing w:after="200" w:line="276" w:lineRule="auto"/>
+              <w:contextualSpacing/>
+              <w:jc w:val="both"/>
+              <w:rPr>
+                <w:rFonts w:eastAsia="Times New Roman" w:cstheme="minorHAnsi"/>
+                <w:lang w:val="en-US"/>
+              </w:rPr>
+            </w:pPr>
+            <w:r>
+              <w:rPr>
+                <w:rFonts w:eastAsia="Times New Roman" w:cstheme="minorHAnsi"/>
+                <w:lang w:val="en-US"/>
+              </w:rPr>
+              <w:t>Strong Analyst Skills</w:t>
+            </w:r>
+          </w:p>
+          <w:p>
+            <w:pPr>
+              <w:numPr>
+                <w:ilvl w:val="0"/>
+                <w:numId w:val="12"/>
+              </w:numPr>
+              <w:tabs>
+                <w:tab w:val="left" w:pos="1095"/>
+              </w:tabs>
+              <w:spacing w:after="200" w:line="276" w:lineRule="auto"/>
+              <w:contextualSpacing/>
+              <w:jc w:val="both"/>
+              <w:rPr>
+                <w:rFonts w:eastAsia="Times New Roman" w:cstheme="minorHAnsi"/>
+                <w:lang w:val="en-US"/>
+              </w:rPr>
+            </w:pPr>
+            <w:r>
+              <w:rPr>
+                <w:rFonts w:eastAsia="Times New Roman" w:cstheme="minorHAnsi"/>
+                <w:lang w:val="en-US"/>
+              </w:rPr>
+              <w:t>Problem Solving Skills</w:t>
+            </w:r>
+          </w:p>
+          <w:p>
+            <w:pPr>
+              <w:numPr>
+                <w:ilvl w:val="0"/>
+                <w:numId w:val="12"/>
+              </w:numPr>
+              <w:tabs>
+                <w:tab w:val="left" w:pos="1095"/>
+              </w:tabs>
+              <w:spacing w:after="200" w:line="276" w:lineRule="auto"/>
+              <w:contextualSpacing/>
+              <w:jc w:val="both"/>
+              <w:rPr>
+                <w:rFonts w:eastAsia="Times New Roman" w:cstheme="minorHAnsi"/>
+                <w:lang w:val="en-US"/>
+              </w:rPr>
+            </w:pPr>
+            <w:r>
+              <w:rPr>
+                <w:rFonts w:eastAsia="Times New Roman" w:cstheme="minorHAnsi"/>
+                <w:lang w:val="en-US"/>
+              </w:rPr>
+              <w:t>Experience with Analytics Programs (e.g. Microsoft Excel)</w:t>
+            </w:r>
+          </w:p>
+          <w:p>
+            <w:pPr>
+              <w:numPr>
+                <w:ilvl w:val="0"/>
+                <w:numId w:val="12"/>
+              </w:numPr>
+              <w:tabs>
+                <w:tab w:val="left" w:pos="1095"/>
+              </w:tabs>
+              <w:spacing w:after="200" w:line="276" w:lineRule="auto"/>
+              <w:contextualSpacing/>
+              <w:jc w:val="both"/>
+              <w:rPr>
+                <w:rFonts w:eastAsia="Times New Roman" w:cstheme="minorHAnsi"/>
+                <w:lang w:val="en-US"/>
+              </w:rPr>
+            </w:pPr>
+            <w:r>
+              <w:rPr>
+                <w:rFonts w:eastAsia="Times New Roman" w:cstheme="minorHAnsi"/>
+                <w:lang w:val="en-US"/>
+              </w:rPr>
+              <w:t>Teamwork experience</w:t>
+            </w:r>
+          </w:p>
+        </w:tc>
+      </w:tr>
+    </w:tbl>
+    <w:tbl>
+      <w:tblPr>
+        <w:tblStyle w:val="TableGrid"/>
+        <w:tblpPr w:leftFromText="180" w:rightFromText="180" w:vertAnchor="text" w:horzAnchor="margin" w:tblpY="4497"/>
+        <w:tblW w:w="0" w:type="auto"/>
+        <w:tblLook w:val="04A0" w:firstRow="1" w:lastRow="0" w:firstColumn="1" w:lastColumn="0" w:noHBand="0" w:noVBand="1"/>
+      </w:tblPr>
+      <w:tblGrid>
+        <w:gridCol w:w="2586"/>
+        <w:gridCol w:w="6430"/>
+      </w:tblGrid>
+      <w:tr>
+        <w:tc>
+          <w:tcPr>
+            <w:tcW w:w="2586" w:type="dxa"/>
+          </w:tcPr>
+          <w:p>
+            <w:pPr>
+              <w:pStyle w:val="Heading2"/>
+              <w:outlineLvl w:val="1"/>
+            </w:pPr>
+            <w:r>
+              <w:t>Job Title</w:t>
+            </w:r>
+          </w:p>
+        </w:tc>
+        <w:tc>
+          <w:tcPr>
+            <w:tcW w:w="6430" w:type="dxa"/>
+          </w:tcPr>
+          <w:p>
+            <w:pPr>
+              <w:tabs>
+                <w:tab w:val="left" w:pos="1095"/>
+              </w:tabs>
+              <w:rPr>
+                <w:rFonts w:cstheme="minorHAnsi"/>
+                <w:lang w:val="en-US"/>
+              </w:rPr>
+            </w:pPr>
+            <w:r>
+              <w:rPr>
+                <w:rFonts w:eastAsia="Calibri" w:cstheme="minorHAnsi"/>
+                <w:lang w:val="en-US"/>
+              </w:rPr>
+              <w:t>Tester</w:t>
+            </w:r>
+          </w:p>
+        </w:tc>
+      </w:tr>
+      <w:tr>
+        <w:tc>
+          <w:tcPr>
+            <w:tcW w:w="2586" w:type="dxa"/>
+          </w:tcPr>
+          <w:p>
+            <w:pPr>
+              <w:pStyle w:val="Heading2"/>
+              <w:outlineLvl w:val="1"/>
+            </w:pPr>
+            <w:r>
+              <w:t>Duties/Responsibilities</w:t>
+            </w:r>
+            <w:r>
+              <w:br/>
+              <w:t>/Goals</w:t>
+            </w:r>
+          </w:p>
+        </w:tc>
+        <w:tc>
+          <w:tcPr>
+            <w:tcW w:w="6430" w:type="dxa"/>
+          </w:tcPr>
+          <w:p>
+            <w:pPr>
+              <w:numPr>
+                <w:ilvl w:val="0"/>
+                <w:numId w:val="11"/>
+              </w:numPr>
+              <w:tabs>
+                <w:tab w:val="left" w:pos="1095"/>
+              </w:tabs>
+              <w:spacing w:after="200" w:line="276" w:lineRule="auto"/>
+              <w:contextualSpacing/>
+              <w:rPr>
+                <w:rFonts w:eastAsia="Times New Roman" w:cstheme="minorHAnsi"/>
+                <w:lang w:val="en-US"/>
+              </w:rPr>
+            </w:pPr>
+            <w:r>
+              <w:rPr>
+                <w:rFonts w:eastAsia="Times New Roman" w:cstheme="minorHAnsi"/>
+                <w:lang w:val="en-US"/>
+              </w:rPr>
+              <w:t>Ensure little to no issues / bugs remain in the program by the specified deadline</w:t>
+            </w:r>
+          </w:p>
+          <w:p>
+            <w:pPr>
+              <w:numPr>
+                <w:ilvl w:val="0"/>
+                <w:numId w:val="11"/>
+              </w:numPr>
+              <w:tabs>
+                <w:tab w:val="left" w:pos="1095"/>
+              </w:tabs>
+              <w:spacing w:after="200" w:line="276" w:lineRule="auto"/>
+              <w:contextualSpacing/>
+              <w:rPr>
+                <w:rFonts w:eastAsia="Times New Roman" w:cstheme="minorHAnsi"/>
+                <w:lang w:val="en-US"/>
+              </w:rPr>
+            </w:pPr>
+            <w:r>
+              <w:rPr>
+                <w:rFonts w:eastAsia="Times New Roman" w:cstheme="minorHAnsi"/>
+                <w:lang w:val="en-US"/>
+              </w:rPr>
+              <w:t>Participate in strategic planning for program development.</w:t>
+            </w:r>
+          </w:p>
+          <w:p>
+            <w:pPr>
+              <w:numPr>
+                <w:ilvl w:val="0"/>
+                <w:numId w:val="11"/>
+              </w:numPr>
+              <w:tabs>
+                <w:tab w:val="left" w:pos="1095"/>
+              </w:tabs>
+              <w:spacing w:after="200" w:line="276" w:lineRule="auto"/>
+              <w:contextualSpacing/>
+              <w:rPr>
+                <w:rFonts w:eastAsia="Times New Roman" w:cstheme="minorHAnsi"/>
+                <w:lang w:val="en-US"/>
+              </w:rPr>
+            </w:pPr>
+            <w:r>
+              <w:rPr>
+                <w:rFonts w:eastAsia="Times New Roman" w:cstheme="minorHAnsi"/>
+                <w:lang w:val="en-US"/>
+              </w:rPr>
+              <w:t>Collaborate with Lead Programmer, Graphic Designer and Community Feedback Analyst in order to eliminate any bugs discovered.</w:t>
+            </w:r>
+          </w:p>
+        </w:tc>
+      </w:tr>
+      <w:tr>
+        <w:tc>
+          <w:tcPr>
+            <w:tcW w:w="2586" w:type="dxa"/>
+          </w:tcPr>
+          <w:p>
+            <w:pPr>
+              <w:pStyle w:val="Heading2"/>
+              <w:outlineLvl w:val="1"/>
+            </w:pPr>
+            <w:r>
+              <w:t>Skills/Requirements</w:t>
+            </w:r>
+          </w:p>
+          <w:p>
+            <w:pPr>
+              <w:tabs>
+                <w:tab w:val="left" w:pos="1095"/>
+              </w:tabs>
+              <w:rPr>
+                <w:lang w:val="en-US"/>
+              </w:rPr>
+            </w:pPr>
+          </w:p>
+        </w:tc>
+        <w:tc>
+          <w:tcPr>
+            <w:tcW w:w="6430" w:type="dxa"/>
+          </w:tcPr>
+          <w:p>
+            <w:pPr>
+              <w:numPr>
+                <w:ilvl w:val="0"/>
+                <w:numId w:val="12"/>
+              </w:numPr>
+              <w:tabs>
+                <w:tab w:val="left" w:pos="1095"/>
+              </w:tabs>
+              <w:spacing w:after="200" w:line="276" w:lineRule="auto"/>
+              <w:contextualSpacing/>
+              <w:jc w:val="both"/>
+              <w:rPr>
+                <w:rFonts w:eastAsia="Times New Roman" w:cstheme="minorHAnsi"/>
+                <w:lang w:val="en-US"/>
+              </w:rPr>
+            </w:pPr>
+            <w:r>
+              <w:rPr>
+                <w:rFonts w:eastAsia="Times New Roman" w:cstheme="minorHAnsi"/>
+                <w:lang w:val="en-US"/>
+              </w:rPr>
+              <w:t>General Programming Skills</w:t>
+            </w:r>
+          </w:p>
+          <w:p>
+            <w:pPr>
+              <w:numPr>
+                <w:ilvl w:val="0"/>
+                <w:numId w:val="12"/>
+              </w:numPr>
+              <w:tabs>
+                <w:tab w:val="left" w:pos="1095"/>
+              </w:tabs>
+              <w:spacing w:after="200" w:line="276" w:lineRule="auto"/>
+              <w:contextualSpacing/>
+              <w:jc w:val="both"/>
+              <w:rPr>
+                <w:rFonts w:eastAsia="Times New Roman" w:cstheme="minorHAnsi"/>
+                <w:lang w:val="en-US"/>
+              </w:rPr>
+            </w:pPr>
+            <w:r>
+              <w:rPr>
+                <w:rFonts w:eastAsia="Times New Roman" w:cstheme="minorHAnsi"/>
+                <w:lang w:val="en-US"/>
+              </w:rPr>
+              <w:t>General Graphic Design Skills</w:t>
+            </w:r>
+          </w:p>
+          <w:p>
+            <w:pPr>
+              <w:numPr>
+                <w:ilvl w:val="0"/>
+                <w:numId w:val="12"/>
+              </w:numPr>
+              <w:tabs>
+                <w:tab w:val="left" w:pos="1095"/>
+              </w:tabs>
+              <w:spacing w:after="200" w:line="276" w:lineRule="auto"/>
+              <w:contextualSpacing/>
+              <w:jc w:val="both"/>
+              <w:rPr>
+                <w:rFonts w:eastAsia="Times New Roman" w:cstheme="minorHAnsi"/>
+                <w:lang w:val="en-US"/>
+              </w:rPr>
+            </w:pPr>
+            <w:r>
+              <w:rPr>
+                <w:rFonts w:eastAsia="Times New Roman" w:cstheme="minorHAnsi"/>
+                <w:lang w:val="en-US"/>
+              </w:rPr>
+              <w:t>General Analyst Skills</w:t>
+            </w:r>
+          </w:p>
+          <w:p>
+            <w:pPr>
+              <w:numPr>
+                <w:ilvl w:val="0"/>
+                <w:numId w:val="12"/>
+              </w:numPr>
+              <w:tabs>
+                <w:tab w:val="left" w:pos="1095"/>
+              </w:tabs>
+              <w:spacing w:after="200" w:line="276" w:lineRule="auto"/>
+              <w:contextualSpacing/>
+              <w:jc w:val="both"/>
+              <w:rPr>
+                <w:rFonts w:eastAsia="Times New Roman" w:cstheme="minorHAnsi"/>
+                <w:lang w:val="en-US"/>
+              </w:rPr>
+            </w:pPr>
+            <w:r>
+              <w:rPr>
+                <w:rFonts w:eastAsia="Times New Roman" w:cstheme="minorHAnsi"/>
+                <w:lang w:val="en-US"/>
+              </w:rPr>
+              <w:t>Software Debugging</w:t>
+            </w:r>
+          </w:p>
+          <w:p>
+            <w:pPr>
+              <w:numPr>
+                <w:ilvl w:val="0"/>
+                <w:numId w:val="12"/>
+              </w:numPr>
+              <w:tabs>
+                <w:tab w:val="left" w:pos="1095"/>
+              </w:tabs>
+              <w:spacing w:after="200" w:line="276" w:lineRule="auto"/>
+              <w:contextualSpacing/>
+              <w:jc w:val="both"/>
+              <w:rPr>
+                <w:rFonts w:eastAsia="Times New Roman" w:cstheme="minorHAnsi"/>
+                <w:lang w:val="en-US"/>
+              </w:rPr>
+            </w:pPr>
+            <w:r>
+              <w:rPr>
+                <w:rFonts w:eastAsia="Times New Roman" w:cstheme="minorHAnsi"/>
+                <w:lang w:val="en-US"/>
+              </w:rPr>
+              <w:t>Software Documentation</w:t>
+            </w:r>
+          </w:p>
+          <w:p>
+            <w:pPr>
+              <w:numPr>
+                <w:ilvl w:val="0"/>
+                <w:numId w:val="12"/>
+              </w:numPr>
+              <w:tabs>
+                <w:tab w:val="left" w:pos="1095"/>
+              </w:tabs>
+              <w:spacing w:after="200" w:line="276" w:lineRule="auto"/>
+              <w:contextualSpacing/>
+              <w:jc w:val="both"/>
+              <w:rPr>
+                <w:rFonts w:eastAsia="Times New Roman" w:cstheme="minorHAnsi"/>
+                <w:lang w:val="en-US"/>
+              </w:rPr>
+            </w:pPr>
+            <w:r>
+              <w:rPr>
+                <w:rFonts w:eastAsia="Times New Roman" w:cstheme="minorHAnsi"/>
+                <w:lang w:val="en-US"/>
+              </w:rPr>
+              <w:t>Attention to Detail</w:t>
+            </w:r>
+          </w:p>
+          <w:p>
+            <w:pPr>
+              <w:numPr>
+                <w:ilvl w:val="0"/>
+                <w:numId w:val="12"/>
+              </w:numPr>
+              <w:tabs>
+                <w:tab w:val="left" w:pos="1095"/>
+              </w:tabs>
+              <w:spacing w:after="200" w:line="276" w:lineRule="auto"/>
+              <w:contextualSpacing/>
+              <w:jc w:val="both"/>
+              <w:rPr>
+                <w:rFonts w:eastAsia="Times New Roman" w:cstheme="minorHAnsi"/>
+                <w:lang w:val="en-US"/>
+              </w:rPr>
+            </w:pPr>
+            <w:r>
+              <w:rPr>
+                <w:rFonts w:eastAsia="Times New Roman" w:cstheme="minorHAnsi"/>
+                <w:lang w:val="en-US"/>
+              </w:rPr>
+              <w:t>Problem Solving Skills</w:t>
+            </w:r>
+          </w:p>
+          <w:p>
+            <w:pPr>
+              <w:numPr>
+                <w:ilvl w:val="0"/>
+                <w:numId w:val="12"/>
+              </w:numPr>
+              <w:tabs>
+                <w:tab w:val="left" w:pos="1095"/>
+              </w:tabs>
+              <w:spacing w:after="200" w:line="276" w:lineRule="auto"/>
+              <w:contextualSpacing/>
+              <w:jc w:val="both"/>
+              <w:rPr>
+                <w:rFonts w:eastAsia="Times New Roman" w:cstheme="minorHAnsi"/>
+                <w:lang w:val="en-US"/>
+              </w:rPr>
+            </w:pPr>
+            <w:r>
+              <w:rPr>
+                <w:rFonts w:eastAsia="Times New Roman" w:cstheme="minorHAnsi"/>
+                <w:lang w:val="en-US"/>
+              </w:rPr>
+              <w:t>Experience with Analytics Programs (e.g. Microsoft Excel)</w:t>
+            </w:r>
+          </w:p>
+          <w:p>
+            <w:pPr>
+              <w:numPr>
+                <w:ilvl w:val="0"/>
+                <w:numId w:val="12"/>
+              </w:numPr>
+              <w:tabs>
+                <w:tab w:val="left" w:pos="1095"/>
+              </w:tabs>
+              <w:spacing w:after="200" w:line="276" w:lineRule="auto"/>
+              <w:contextualSpacing/>
+              <w:jc w:val="both"/>
+              <w:rPr>
+                <w:rFonts w:eastAsia="Times New Roman" w:cstheme="minorHAnsi"/>
+                <w:lang w:val="en-US"/>
+              </w:rPr>
+            </w:pPr>
+            <w:r>
+              <w:rPr>
+                <w:rFonts w:eastAsia="Times New Roman" w:cstheme="minorHAnsi"/>
+                <w:lang w:val="en-US"/>
+              </w:rPr>
+              <w:t>Teamwork Experience</w:t>
+            </w:r>
+          </w:p>
+        </w:tc>
+      </w:tr>
+    </w:tbl>
+    <w:p/>
     <w:sectPr>
       <w:pgSz w:w="11906" w:h="16838"/>
       <w:pgMar w:top="1440" w:right="1440" w:bottom="1440" w:left="1440" w:header="708" w:footer="708" w:gutter="0"/>
@@ -2672,6 +4152,233 @@
     </w:lvl>
   </w:abstractNum>
   <w:abstractNum w:abstractNumId="1" w15:restartNumberingAfterBreak="0">
+    <w:nsid w:val="1C3A17CF"/>
+    <w:multiLevelType w:val="hybridMultilevel"/>
+    <w:tmpl w:val="4D9E2986"/>
+    <w:lvl w:ilvl="0" w:tplc="0C090001">
+      <w:start w:val="1"/>
+      <w:numFmt w:val="bullet"/>
+      <w:lvlText w:val=""/>
+      <w:lvlJc w:val="left"/>
+      <w:pPr>
+        <w:ind w:left="720" w:hanging="360"/>
+      </w:pPr>
+      <w:rPr>
+        <w:rFonts w:ascii="Symbol" w:hAnsi="Symbol" w:hint="default"/>
+      </w:rPr>
+    </w:lvl>
+    <w:lvl w:ilvl="1" w:tplc="0C090003">
+      <w:start w:val="1"/>
+      <w:numFmt w:val="bullet"/>
+      <w:lvlText w:val="o"/>
+      <w:lvlJc w:val="left"/>
+      <w:pPr>
+        <w:ind w:left="1440" w:hanging="360"/>
+      </w:pPr>
+      <w:rPr>
+        <w:rFonts w:ascii="Courier New" w:hAnsi="Courier New" w:cs="Courier New" w:hint="default"/>
+      </w:rPr>
+    </w:lvl>
+    <w:lvl w:ilvl="2" w:tplc="0C090005">
+      <w:start w:val="1"/>
+      <w:numFmt w:val="bullet"/>
+      <w:lvlText w:val=""/>
+      <w:lvlJc w:val="left"/>
+      <w:pPr>
+        <w:ind w:left="2160" w:hanging="360"/>
+      </w:pPr>
+      <w:rPr>
+        <w:rFonts w:ascii="Wingdings" w:hAnsi="Wingdings" w:hint="default"/>
+      </w:rPr>
+    </w:lvl>
+    <w:lvl w:ilvl="3" w:tplc="0C090001">
+      <w:start w:val="1"/>
+      <w:numFmt w:val="bullet"/>
+      <w:lvlText w:val=""/>
+      <w:lvlJc w:val="left"/>
+      <w:pPr>
+        <w:ind w:left="2880" w:hanging="360"/>
+      </w:pPr>
+      <w:rPr>
+        <w:rFonts w:ascii="Symbol" w:hAnsi="Symbol" w:hint="default"/>
+      </w:rPr>
+    </w:lvl>
+    <w:lvl w:ilvl="4" w:tplc="0C090003">
+      <w:start w:val="1"/>
+      <w:numFmt w:val="bullet"/>
+      <w:lvlText w:val="o"/>
+      <w:lvlJc w:val="left"/>
+      <w:pPr>
+        <w:ind w:left="3600" w:hanging="360"/>
+      </w:pPr>
+      <w:rPr>
+        <w:rFonts w:ascii="Courier New" w:hAnsi="Courier New" w:cs="Courier New" w:hint="default"/>
+      </w:rPr>
+    </w:lvl>
+    <w:lvl w:ilvl="5" w:tplc="0C090005">
+      <w:start w:val="1"/>
+      <w:numFmt w:val="bullet"/>
+      <w:lvlText w:val=""/>
+      <w:lvlJc w:val="left"/>
+      <w:pPr>
+        <w:ind w:left="4320" w:hanging="360"/>
+      </w:pPr>
+      <w:rPr>
+        <w:rFonts w:ascii="Wingdings" w:hAnsi="Wingdings" w:hint="default"/>
+      </w:rPr>
+    </w:lvl>
+    <w:lvl w:ilvl="6" w:tplc="0C090001">
+      <w:start w:val="1"/>
+      <w:numFmt w:val="bullet"/>
+      <w:lvlText w:val=""/>
+      <w:lvlJc w:val="left"/>
+      <w:pPr>
+        <w:ind w:left="5040" w:hanging="360"/>
+      </w:pPr>
+      <w:rPr>
+        <w:rFonts w:ascii="Symbol" w:hAnsi="Symbol" w:hint="default"/>
+      </w:rPr>
+    </w:lvl>
+    <w:lvl w:ilvl="7" w:tplc="0C090003">
+      <w:start w:val="1"/>
+      <w:numFmt w:val="bullet"/>
+      <w:lvlText w:val="o"/>
+      <w:lvlJc w:val="left"/>
+      <w:pPr>
+        <w:ind w:left="5760" w:hanging="360"/>
+      </w:pPr>
+      <w:rPr>
+        <w:rFonts w:ascii="Courier New" w:hAnsi="Courier New" w:cs="Courier New" w:hint="default"/>
+      </w:rPr>
+    </w:lvl>
+    <w:lvl w:ilvl="8" w:tplc="0C090005">
+      <w:start w:val="1"/>
+      <w:numFmt w:val="bullet"/>
+      <w:lvlText w:val=""/>
+      <w:lvlJc w:val="left"/>
+      <w:pPr>
+        <w:ind w:left="6480" w:hanging="360"/>
+      </w:pPr>
+      <w:rPr>
+        <w:rFonts w:ascii="Wingdings" w:hAnsi="Wingdings" w:hint="default"/>
+      </w:rPr>
+    </w:lvl>
+  </w:abstractNum>
+  <w:abstractNum w:abstractNumId="2" w15:restartNumberingAfterBreak="0">
+    <w:nsid w:val="2240377C"/>
+    <w:multiLevelType w:val="hybridMultilevel"/>
+    <w:tmpl w:val="7E62EB6A"/>
+    <w:lvl w:ilvl="0" w:tplc="F0069836">
+      <w:start w:val="1"/>
+      <w:numFmt w:val="bullet"/>
+      <w:lvlText w:val=""/>
+      <w:lvlJc w:val="left"/>
+      <w:pPr>
+        <w:ind w:left="720" w:hanging="360"/>
+      </w:pPr>
+      <w:rPr>
+        <w:rFonts w:ascii="Symbol" w:hAnsi="Symbol" w:hint="default"/>
+        <w:sz w:val="16"/>
+      </w:rPr>
+    </w:lvl>
+    <w:lvl w:ilvl="1" w:tplc="04090003">
+      <w:start w:val="1"/>
+      <w:numFmt w:val="bullet"/>
+      <w:lvlText w:val="o"/>
+      <w:lvlJc w:val="left"/>
+      <w:pPr>
+        <w:ind w:left="1440" w:hanging="360"/>
+      </w:pPr>
+      <w:rPr>
+        <w:rFonts w:ascii="Courier New" w:hAnsi="Courier New" w:cs="Courier New" w:hint="default"/>
+      </w:rPr>
+    </w:lvl>
+    <w:lvl w:ilvl="2" w:tplc="04090005">
+      <w:start w:val="1"/>
+      <w:numFmt w:val="bullet"/>
+      <w:lvlText w:val=""/>
+      <w:lvlJc w:val="left"/>
+      <w:pPr>
+        <w:ind w:left="2160" w:hanging="360"/>
+      </w:pPr>
+      <w:rPr>
+        <w:rFonts w:ascii="Wingdings" w:hAnsi="Wingdings" w:hint="default"/>
+      </w:rPr>
+    </w:lvl>
+    <w:lvl w:ilvl="3" w:tplc="04090001">
+      <w:start w:val="1"/>
+      <w:numFmt w:val="bullet"/>
+      <w:lvlText w:val=""/>
+      <w:lvlJc w:val="left"/>
+      <w:pPr>
+        <w:ind w:left="2880" w:hanging="360"/>
+      </w:pPr>
+      <w:rPr>
+        <w:rFonts w:ascii="Symbol" w:hAnsi="Symbol" w:hint="default"/>
+      </w:rPr>
+    </w:lvl>
+    <w:lvl w:ilvl="4" w:tplc="04090003">
+      <w:start w:val="1"/>
+      <w:numFmt w:val="bullet"/>
+      <w:lvlText w:val="o"/>
+      <w:lvlJc w:val="left"/>
+      <w:pPr>
+        <w:ind w:left="3600" w:hanging="360"/>
+      </w:pPr>
+      <w:rPr>
+        <w:rFonts w:ascii="Courier New" w:hAnsi="Courier New" w:cs="Courier New" w:hint="default"/>
+      </w:rPr>
+    </w:lvl>
+    <w:lvl w:ilvl="5" w:tplc="04090005">
+      <w:start w:val="1"/>
+      <w:numFmt w:val="bullet"/>
+      <w:lvlText w:val=""/>
+      <w:lvlJc w:val="left"/>
+      <w:pPr>
+        <w:ind w:left="4320" w:hanging="360"/>
+      </w:pPr>
+      <w:rPr>
+        <w:rFonts w:ascii="Wingdings" w:hAnsi="Wingdings" w:hint="default"/>
+      </w:rPr>
+    </w:lvl>
+    <w:lvl w:ilvl="6" w:tplc="04090001">
+      <w:start w:val="1"/>
+      <w:numFmt w:val="bullet"/>
+      <w:lvlText w:val=""/>
+      <w:lvlJc w:val="left"/>
+      <w:pPr>
+        <w:ind w:left="5040" w:hanging="360"/>
+      </w:pPr>
+      <w:rPr>
+        <w:rFonts w:ascii="Symbol" w:hAnsi="Symbol" w:hint="default"/>
+      </w:rPr>
+    </w:lvl>
+    <w:lvl w:ilvl="7" w:tplc="04090003">
+      <w:start w:val="1"/>
+      <w:numFmt w:val="bullet"/>
+      <w:lvlText w:val="o"/>
+      <w:lvlJc w:val="left"/>
+      <w:pPr>
+        <w:ind w:left="5760" w:hanging="360"/>
+      </w:pPr>
+      <w:rPr>
+        <w:rFonts w:ascii="Courier New" w:hAnsi="Courier New" w:cs="Courier New" w:hint="default"/>
+      </w:rPr>
+    </w:lvl>
+    <w:lvl w:ilvl="8" w:tplc="04090005">
+      <w:start w:val="1"/>
+      <w:numFmt w:val="bullet"/>
+      <w:lvlText w:val=""/>
+      <w:lvlJc w:val="left"/>
+      <w:pPr>
+        <w:ind w:left="6480" w:hanging="360"/>
+      </w:pPr>
+      <w:rPr>
+        <w:rFonts w:ascii="Wingdings" w:hAnsi="Wingdings" w:hint="default"/>
+      </w:rPr>
+    </w:lvl>
+  </w:abstractNum>
+  <w:abstractNum w:abstractNumId="3" w15:restartNumberingAfterBreak="0">
     <w:nsid w:val="331B4A5C"/>
     <w:multiLevelType w:val="hybridMultilevel"/>
     <w:tmpl w:val="E7F68ABE"/>
@@ -2783,7 +4490,7 @@
       </w:rPr>
     </w:lvl>
   </w:abstractNum>
-  <w:abstractNum w:abstractNumId="2" w15:restartNumberingAfterBreak="0">
+  <w:abstractNum w:abstractNumId="4" w15:restartNumberingAfterBreak="0">
     <w:nsid w:val="347D55B0"/>
     <w:multiLevelType w:val="hybridMultilevel"/>
     <w:tmpl w:val="642E9852"/>
@@ -2872,7 +4579,7 @@
       </w:pPr>
     </w:lvl>
   </w:abstractNum>
-  <w:abstractNum w:abstractNumId="3" w15:restartNumberingAfterBreak="0">
+  <w:abstractNum w:abstractNumId="5" w15:restartNumberingAfterBreak="0">
     <w:nsid w:val="436B1AC9"/>
     <w:multiLevelType w:val="hybridMultilevel"/>
     <w:tmpl w:val="C8BA3A4C"/>
@@ -2984,7 +4691,7 @@
       </w:rPr>
     </w:lvl>
   </w:abstractNum>
-  <w:abstractNum w:abstractNumId="4" w15:restartNumberingAfterBreak="0">
+  <w:abstractNum w:abstractNumId="6" w15:restartNumberingAfterBreak="0">
     <w:nsid w:val="464806A2"/>
     <w:multiLevelType w:val="hybridMultilevel"/>
     <w:tmpl w:val="E4D2E47C"/>
@@ -3096,7 +4803,7 @@
       </w:rPr>
     </w:lvl>
   </w:abstractNum>
-  <w:abstractNum w:abstractNumId="5" w15:restartNumberingAfterBreak="0">
+  <w:abstractNum w:abstractNumId="7" w15:restartNumberingAfterBreak="0">
     <w:nsid w:val="497F57C2"/>
     <w:multiLevelType w:val="hybridMultilevel"/>
     <w:tmpl w:val="F0EAE550"/>
@@ -3185,7 +4892,7 @@
       </w:pPr>
     </w:lvl>
   </w:abstractNum>
-  <w:abstractNum w:abstractNumId="6" w15:restartNumberingAfterBreak="0">
+  <w:abstractNum w:abstractNumId="8" w15:restartNumberingAfterBreak="0">
     <w:nsid w:val="501B6E91"/>
     <w:multiLevelType w:val="hybridMultilevel"/>
     <w:tmpl w:val="E18E9308"/>
@@ -3298,7 +5005,7 @@
       </w:rPr>
     </w:lvl>
   </w:abstractNum>
-  <w:abstractNum w:abstractNumId="7" w15:restartNumberingAfterBreak="0">
+  <w:abstractNum w:abstractNumId="9" w15:restartNumberingAfterBreak="0">
     <w:nsid w:val="71063E85"/>
     <w:multiLevelType w:val="hybridMultilevel"/>
     <w:tmpl w:val="459A9622"/>
@@ -3410,7 +5117,7 @@
       </w:rPr>
     </w:lvl>
   </w:abstractNum>
-  <w:abstractNum w:abstractNumId="8" w15:restartNumberingAfterBreak="0">
+  <w:abstractNum w:abstractNumId="10" w15:restartNumberingAfterBreak="0">
     <w:nsid w:val="717D17A8"/>
     <w:multiLevelType w:val="hybridMultilevel"/>
     <w:tmpl w:val="7C9A88B8"/>
@@ -3523,7 +5230,7 @@
       </w:rPr>
     </w:lvl>
   </w:abstractNum>
-  <w:abstractNum w:abstractNumId="9" w15:restartNumberingAfterBreak="0">
+  <w:abstractNum w:abstractNumId="11" w15:restartNumberingAfterBreak="0">
     <w:nsid w:val="7FCB7600"/>
     <w:multiLevelType w:val="hybridMultilevel"/>
     <w:tmpl w:val="845C3538"/>
@@ -3637,34 +5344,40 @@
     </w:lvl>
   </w:abstractNum>
   <w:num w:numId="1">
-    <w:abstractNumId w:val="9"/>
+    <w:abstractNumId w:val="11"/>
   </w:num>
   <w:num w:numId="2">
-    <w:abstractNumId w:val="8"/>
+    <w:abstractNumId w:val="10"/>
   </w:num>
   <w:num w:numId="3">
-    <w:abstractNumId w:val="6"/>
+    <w:abstractNumId w:val="8"/>
   </w:num>
   <w:num w:numId="4">
     <w:abstractNumId w:val="0"/>
   </w:num>
   <w:num w:numId="5">
+    <w:abstractNumId w:val="3"/>
+  </w:num>
+  <w:num w:numId="6">
+    <w:abstractNumId w:val="9"/>
+  </w:num>
+  <w:num w:numId="7">
+    <w:abstractNumId w:val="4"/>
+  </w:num>
+  <w:num w:numId="8">
+    <w:abstractNumId w:val="7"/>
+  </w:num>
+  <w:num w:numId="9">
+    <w:abstractNumId w:val="5"/>
+  </w:num>
+  <w:num w:numId="10">
+    <w:abstractNumId w:val="6"/>
+  </w:num>
+  <w:num w:numId="11">
     <w:abstractNumId w:val="1"/>
   </w:num>
-  <w:num w:numId="6">
-    <w:abstractNumId w:val="7"/>
-  </w:num>
-  <w:num w:numId="7">
+  <w:num w:numId="12">
     <w:abstractNumId w:val="2"/>
-  </w:num>
-  <w:num w:numId="8">
-    <w:abstractNumId w:val="5"/>
-  </w:num>
-  <w:num w:numId="9">
-    <w:abstractNumId w:val="3"/>
-  </w:num>
-  <w:num w:numId="10">
-    <w:abstractNumId w:val="4"/>
   </w:num>
 </w:numbering>
 </file>
@@ -3792,6 +5505,7 @@
     <w:lsdException w:name="HTML Sample" w:semiHidden="1" w:unhideWhenUsed="1"/>
     <w:lsdException w:name="HTML Typewriter" w:semiHidden="1" w:unhideWhenUsed="1"/>
     <w:lsdException w:name="HTML Variable" w:semiHidden="1" w:unhideWhenUsed="1"/>
+    <w:lsdException w:name="Normal Table" w:semiHidden="1" w:unhideWhenUsed="1"/>
     <w:lsdException w:name="annotation subject" w:semiHidden="1" w:unhideWhenUsed="1"/>
     <w:lsdException w:name="No List" w:semiHidden="1" w:unhideWhenUsed="1"/>
     <w:lsdException w:name="Outline List 1" w:semiHidden="1" w:unhideWhenUsed="1"/>
@@ -3838,8 +5552,10 @@
     <w:lsdException w:name="Table Subtle 2" w:semiHidden="1" w:unhideWhenUsed="1"/>
     <w:lsdException w:name="Table Web 1" w:semiHidden="1" w:unhideWhenUsed="1"/>
     <w:lsdException w:name="Table Web 2" w:semiHidden="1" w:unhideWhenUsed="1"/>
+    <w:lsdException w:name="Table Web 3" w:semiHidden="1" w:unhideWhenUsed="1"/>
     <w:lsdException w:name="Balloon Text" w:semiHidden="1" w:unhideWhenUsed="1"/>
     <w:lsdException w:name="Table Grid" w:uiPriority="39"/>
+    <w:lsdException w:name="Table Theme" w:semiHidden="1" w:unhideWhenUsed="1"/>
     <w:lsdException w:name="Placeholder Text" w:semiHidden="1"/>
     <w:lsdException w:name="No Spacing" w:uiPriority="1" w:qFormat="1"/>
     <w:lsdException w:name="Light Shading" w:uiPriority="60"/>

</xml_diff>